<commit_message>
ER diagram revision & schema revision
Added "Expiration Date" to schema
</commit_message>
<xml_diff>
--- a/Schema and ER Diagram/Schema.docx
+++ b/Schema and ER Diagram/Schema.docx
@@ -934,7 +934,7 @@
     </w:p>
     <w:tbl>
       <w:tblPr>
-        <w:tblW w:w="5639" w:type="dxa"/>
+        <w:tblW w:w="7728" w:type="dxa"/>
         <w:tblLook w:val="04A0" w:firstRow="1" w:lastRow="0" w:firstColumn="1" w:lastColumn="0" w:noHBand="0" w:noVBand="1"/>
       </w:tblPr>
       <w:tblGrid>
@@ -942,6 +942,7 @@
         <w:gridCol w:w="1495"/>
         <w:gridCol w:w="910"/>
         <w:gridCol w:w="1095"/>
+        <w:gridCol w:w="1904"/>
       </w:tblGrid>
       <w:tr>
         <w:trPr>
@@ -1052,7 +1053,7 @@
         </w:tc>
         <w:tc>
           <w:tcPr>
-            <w:tcW w:w="910" w:type="dxa"/>
+            <w:tcW w:w="1095" w:type="dxa"/>
             <w:tcBorders>
               <w:top w:val="single" w:sz="4" w:space="0" w:color="auto"/>
               <w:left w:val="nil"/>
@@ -1078,6 +1079,37 @@
                 <w:szCs w:val="24"/>
               </w:rPr>
               <w:t>Quantity</w:t>
+            </w:r>
+          </w:p>
+        </w:tc>
+        <w:tc>
+          <w:tcPr>
+            <w:tcW w:w="1904" w:type="dxa"/>
+            <w:tcBorders>
+              <w:top w:val="single" w:sz="4" w:space="0" w:color="auto"/>
+              <w:left w:val="nil"/>
+              <w:bottom w:val="single" w:sz="4" w:space="0" w:color="auto"/>
+              <w:right w:val="single" w:sz="4" w:space="0" w:color="auto"/>
+            </w:tcBorders>
+          </w:tcPr>
+          <w:p>
+            <w:pPr>
+              <w:spacing w:after="0" w:line="240" w:lineRule="auto"/>
+              <w:rPr>
+                <w:rFonts w:ascii="Candara" w:eastAsia="Times New Roman" w:hAnsi="Candara" w:cs="Times New Roman"/>
+                <w:color w:val="000000"/>
+                <w:sz w:val="24"/>
+                <w:szCs w:val="24"/>
+              </w:rPr>
+            </w:pPr>
+            <w:r>
+              <w:rPr>
+                <w:rFonts w:ascii="Candara" w:eastAsia="Times New Roman" w:hAnsi="Candara" w:cs="Times New Roman"/>
+                <w:color w:val="000000"/>
+                <w:sz w:val="24"/>
+                <w:szCs w:val="24"/>
+              </w:rPr>
+              <w:t>Expiration Date</w:t>
             </w:r>
           </w:p>
         </w:tc>
@@ -1438,6 +1470,8 @@
             </w:r>
           </w:p>
         </w:tc>
+        <w:bookmarkStart w:id="0" w:name="_GoBack"/>
+        <w:bookmarkEnd w:id="0"/>
       </w:tr>
     </w:tbl>
     <w:p>
@@ -1450,8 +1484,6 @@
           <w:szCs w:val="24"/>
         </w:rPr>
       </w:pPr>
-      <w:bookmarkStart w:id="0" w:name="_GoBack"/>
-      <w:bookmarkEnd w:id="0"/>
     </w:p>
     <w:sectPr>
       <w:headerReference w:type="default" r:id="rId6"/>

</xml_diff>

<commit_message>
added a key to schema diagram to explain notation for PK vs FK
</commit_message>
<xml_diff>
--- a/Schema and ER Diagram/Schema.docx
+++ b/Schema and ER Diagram/Schema.docx
@@ -2,9 +2,103 @@
 <file path=word/document.xml><?xml version="1.0" encoding="utf-8"?>
 <w:document xmlns:wpc="http://schemas.microsoft.com/office/word/2010/wordprocessingCanvas" xmlns:mc="http://schemas.openxmlformats.org/markup-compatibility/2006" xmlns:o="urn:schemas-microsoft-com:office:office" xmlns:r="http://schemas.openxmlformats.org/officeDocument/2006/relationships" xmlns:m="http://schemas.openxmlformats.org/officeDocument/2006/math" xmlns:v="urn:schemas-microsoft-com:vml" xmlns:wp14="http://schemas.microsoft.com/office/word/2010/wordprocessingDrawing" xmlns:wp="http://schemas.openxmlformats.org/drawingml/2006/wordprocessingDrawing" xmlns:w10="urn:schemas-microsoft-com:office:word" xmlns:w="http://schemas.openxmlformats.org/wordprocessingml/2006/main" xmlns:w14="http://schemas.microsoft.com/office/word/2010/wordml" xmlns:w15="http://schemas.microsoft.com/office/word/2012/wordml" xmlns:wpg="http://schemas.microsoft.com/office/word/2010/wordprocessingGroup" xmlns:wpi="http://schemas.microsoft.com/office/word/2010/wordprocessingInk" xmlns:wne="http://schemas.microsoft.com/office/word/2006/wordml" xmlns:wps="http://schemas.microsoft.com/office/word/2010/wordprocessingShape" mc:Ignorable="w14 w15 wp14">
   <w:body>
+    <w:tbl>
+      <w:tblPr>
+        <w:tblStyle w:val="TableGrid"/>
+        <w:tblpPr w:leftFromText="180" w:rightFromText="180" w:vertAnchor="text" w:horzAnchor="page" w:tblpX="8789" w:tblpY="699"/>
+        <w:tblW w:w="0" w:type="auto"/>
+        <w:tblLook w:val="04A0" w:firstRow="1" w:lastRow="0" w:firstColumn="1" w:lastColumn="0" w:noHBand="0" w:noVBand="1"/>
+      </w:tblPr>
+      <w:tblGrid>
+        <w:gridCol w:w="1581"/>
+      </w:tblGrid>
+      <w:tr>
+        <w:tc>
+          <w:tcPr>
+            <w:tcW w:w="1581" w:type="dxa"/>
+          </w:tcPr>
+          <w:p>
+            <w:pPr>
+              <w:rPr>
+                <w:rFonts w:ascii="Candara" w:hAnsi="Candara"/>
+                <w:b/>
+                <w:sz w:val="24"/>
+                <w:szCs w:val="24"/>
+              </w:rPr>
+            </w:pPr>
+            <w:r>
+              <w:rPr>
+                <w:rFonts w:ascii="Candara" w:hAnsi="Candara"/>
+                <w:b/>
+                <w:sz w:val="24"/>
+                <w:szCs w:val="24"/>
+              </w:rPr>
+              <w:t>Notation:</w:t>
+            </w:r>
+          </w:p>
+        </w:tc>
+      </w:tr>
+      <w:tr>
+        <w:tc>
+          <w:tcPr>
+            <w:tcW w:w="1581" w:type="dxa"/>
+          </w:tcPr>
+          <w:p>
+            <w:pPr>
+              <w:rPr>
+                <w:rFonts w:ascii="Candara" w:hAnsi="Candara"/>
+                <w:b/>
+                <w:sz w:val="24"/>
+                <w:szCs w:val="24"/>
+                <w:u w:val="single"/>
+              </w:rPr>
+            </w:pPr>
+            <w:r>
+              <w:rPr>
+                <w:rFonts w:ascii="Candara" w:hAnsi="Candara"/>
+                <w:b/>
+                <w:sz w:val="24"/>
+                <w:szCs w:val="24"/>
+                <w:u w:val="single"/>
+              </w:rPr>
+              <w:t>Primary Key</w:t>
+            </w:r>
+          </w:p>
+        </w:tc>
+      </w:tr>
+      <w:tr>
+        <w:tc>
+          <w:tcPr>
+            <w:tcW w:w="1581" w:type="dxa"/>
+          </w:tcPr>
+          <w:p>
+            <w:pPr>
+              <w:rPr>
+                <w:rFonts w:ascii="Candara" w:hAnsi="Candara"/>
+                <w:b/>
+                <w:i/>
+                <w:sz w:val="24"/>
+                <w:szCs w:val="24"/>
+              </w:rPr>
+            </w:pPr>
+            <w:r>
+              <w:rPr>
+                <w:rFonts w:ascii="Candara" w:hAnsi="Candara"/>
+                <w:b/>
+                <w:i/>
+                <w:sz w:val="24"/>
+                <w:szCs w:val="24"/>
+              </w:rPr>
+              <w:t>Foreign Key</w:t>
+            </w:r>
+          </w:p>
+        </w:tc>
+      </w:tr>
+    </w:tbl>
     <w:p>
       <w:pPr>
         <w:spacing w:after="0" w:line="240" w:lineRule="auto"/>
+        <w:jc w:val="center"/>
         <w:rPr>
           <w:rFonts w:ascii="Candara" w:hAnsi="Candara"/>
           <w:b/>
@@ -596,6 +690,8 @@
         </w:rPr>
         <w:t>RecipeIngredients</w:t>
       </w:r>
+      <w:bookmarkStart w:id="0" w:name="_GoBack"/>
+      <w:bookmarkEnd w:id="0"/>
     </w:p>
     <w:tbl>
       <w:tblPr>
@@ -664,14 +760,16 @@
               <w:spacing w:after="0" w:line="240" w:lineRule="auto"/>
               <w:rPr>
                 <w:rFonts w:ascii="Candara" w:eastAsia="Times New Roman" w:hAnsi="Candara" w:cs="Times New Roman"/>
-                <w:color w:val="000000"/>
-                <w:sz w:val="24"/>
-                <w:szCs w:val="24"/>
-              </w:rPr>
-            </w:pPr>
-            <w:r>
-              <w:rPr>
-                <w:rFonts w:ascii="Candara" w:eastAsia="Times New Roman" w:hAnsi="Candara" w:cs="Times New Roman"/>
+                <w:i/>
+                <w:color w:val="000000"/>
+                <w:sz w:val="24"/>
+                <w:szCs w:val="24"/>
+              </w:rPr>
+            </w:pPr>
+            <w:r>
+              <w:rPr>
+                <w:rFonts w:ascii="Candara" w:eastAsia="Times New Roman" w:hAnsi="Candara" w:cs="Times New Roman"/>
+                <w:i/>
                 <w:color w:val="000000"/>
                 <w:sz w:val="24"/>
                 <w:szCs w:val="24"/>
@@ -696,14 +794,16 @@
               <w:spacing w:after="0" w:line="240" w:lineRule="auto"/>
               <w:rPr>
                 <w:rFonts w:ascii="Candara" w:eastAsia="Times New Roman" w:hAnsi="Candara" w:cs="Times New Roman"/>
-                <w:color w:val="000000"/>
-                <w:sz w:val="24"/>
-                <w:szCs w:val="24"/>
-              </w:rPr>
-            </w:pPr>
-            <w:r>
-              <w:rPr>
-                <w:rFonts w:ascii="Candara" w:eastAsia="Times New Roman" w:hAnsi="Candara" w:cs="Times New Roman"/>
+                <w:i/>
+                <w:color w:val="000000"/>
+                <w:sz w:val="24"/>
+                <w:szCs w:val="24"/>
+              </w:rPr>
+            </w:pPr>
+            <w:r>
+              <w:rPr>
+                <w:rFonts w:ascii="Candara" w:eastAsia="Times New Roman" w:hAnsi="Candara" w:cs="Times New Roman"/>
+                <w:i/>
                 <w:color w:val="000000"/>
                 <w:sz w:val="24"/>
                 <w:szCs w:val="24"/>
@@ -838,14 +938,16 @@
               <w:spacing w:after="0" w:line="240" w:lineRule="auto"/>
               <w:rPr>
                 <w:rFonts w:ascii="Candara" w:eastAsia="Times New Roman" w:hAnsi="Candara" w:cs="Times New Roman"/>
-                <w:color w:val="000000"/>
-                <w:sz w:val="24"/>
-                <w:szCs w:val="24"/>
-              </w:rPr>
-            </w:pPr>
-            <w:r>
-              <w:rPr>
-                <w:rFonts w:ascii="Candara" w:eastAsia="Times New Roman" w:hAnsi="Candara" w:cs="Times New Roman"/>
+                <w:i/>
+                <w:color w:val="000000"/>
+                <w:sz w:val="24"/>
+                <w:szCs w:val="24"/>
+              </w:rPr>
+            </w:pPr>
+            <w:r>
+              <w:rPr>
+                <w:rFonts w:ascii="Candara" w:eastAsia="Times New Roman" w:hAnsi="Candara" w:cs="Times New Roman"/>
+                <w:i/>
                 <w:color w:val="000000"/>
                 <w:sz w:val="24"/>
                 <w:szCs w:val="24"/>
@@ -1004,14 +1106,16 @@
               <w:spacing w:after="0" w:line="240" w:lineRule="auto"/>
               <w:rPr>
                 <w:rFonts w:ascii="Candara" w:eastAsia="Times New Roman" w:hAnsi="Candara" w:cs="Times New Roman"/>
-                <w:color w:val="000000"/>
-                <w:sz w:val="24"/>
-                <w:szCs w:val="24"/>
-              </w:rPr>
-            </w:pPr>
-            <w:r>
-              <w:rPr>
-                <w:rFonts w:ascii="Candara" w:eastAsia="Times New Roman" w:hAnsi="Candara" w:cs="Times New Roman"/>
+                <w:i/>
+                <w:color w:val="000000"/>
+                <w:sz w:val="24"/>
+                <w:szCs w:val="24"/>
+              </w:rPr>
+            </w:pPr>
+            <w:r>
+              <w:rPr>
+                <w:rFonts w:ascii="Candara" w:eastAsia="Times New Roman" w:hAnsi="Candara" w:cs="Times New Roman"/>
+                <w:i/>
                 <w:color w:val="000000"/>
                 <w:sz w:val="24"/>
                 <w:szCs w:val="24"/>
@@ -1035,14 +1139,16 @@
               <w:spacing w:after="0" w:line="240" w:lineRule="auto"/>
               <w:rPr>
                 <w:rFonts w:ascii="Candara" w:eastAsia="Times New Roman" w:hAnsi="Candara" w:cs="Times New Roman"/>
-                <w:color w:val="000000"/>
-                <w:sz w:val="24"/>
-                <w:szCs w:val="24"/>
-              </w:rPr>
-            </w:pPr>
-            <w:r>
-              <w:rPr>
-                <w:rFonts w:ascii="Candara" w:eastAsia="Times New Roman" w:hAnsi="Candara" w:cs="Times New Roman"/>
+                <w:i/>
+                <w:color w:val="000000"/>
+                <w:sz w:val="24"/>
+                <w:szCs w:val="24"/>
+              </w:rPr>
+            </w:pPr>
+            <w:r>
+              <w:rPr>
+                <w:rFonts w:ascii="Candara" w:eastAsia="Times New Roman" w:hAnsi="Candara" w:cs="Times New Roman"/>
+                <w:i/>
                 <w:color w:val="000000"/>
                 <w:sz w:val="24"/>
                 <w:szCs w:val="24"/>
@@ -1260,14 +1366,16 @@
               <w:spacing w:after="0" w:line="240" w:lineRule="auto"/>
               <w:rPr>
                 <w:rFonts w:ascii="Candara" w:eastAsia="Times New Roman" w:hAnsi="Candara" w:cs="Times New Roman"/>
-                <w:color w:val="000000"/>
-                <w:sz w:val="24"/>
-                <w:szCs w:val="24"/>
-              </w:rPr>
-            </w:pPr>
-            <w:r>
-              <w:rPr>
-                <w:rFonts w:ascii="Candara" w:eastAsia="Times New Roman" w:hAnsi="Candara" w:cs="Times New Roman"/>
+                <w:i/>
+                <w:color w:val="000000"/>
+                <w:sz w:val="24"/>
+                <w:szCs w:val="24"/>
+              </w:rPr>
+            </w:pPr>
+            <w:r>
+              <w:rPr>
+                <w:rFonts w:ascii="Candara" w:eastAsia="Times New Roman" w:hAnsi="Candara" w:cs="Times New Roman"/>
+                <w:i/>
                 <w:color w:val="000000"/>
                 <w:sz w:val="24"/>
                 <w:szCs w:val="24"/>
@@ -1291,14 +1399,16 @@
               <w:spacing w:after="0" w:line="240" w:lineRule="auto"/>
               <w:rPr>
                 <w:rFonts w:ascii="Candara" w:eastAsia="Times New Roman" w:hAnsi="Candara" w:cs="Times New Roman"/>
-                <w:color w:val="000000"/>
-                <w:sz w:val="24"/>
-                <w:szCs w:val="24"/>
-              </w:rPr>
-            </w:pPr>
-            <w:r>
-              <w:rPr>
-                <w:rFonts w:ascii="Candara" w:eastAsia="Times New Roman" w:hAnsi="Candara" w:cs="Times New Roman"/>
+                <w:i/>
+                <w:color w:val="000000"/>
+                <w:sz w:val="24"/>
+                <w:szCs w:val="24"/>
+              </w:rPr>
+            </w:pPr>
+            <w:r>
+              <w:rPr>
+                <w:rFonts w:ascii="Candara" w:eastAsia="Times New Roman" w:hAnsi="Candara" w:cs="Times New Roman"/>
+                <w:i/>
                 <w:color w:val="000000"/>
                 <w:sz w:val="24"/>
                 <w:szCs w:val="24"/>
@@ -1470,10 +1580,19 @@
             </w:r>
           </w:p>
         </w:tc>
-        <w:bookmarkStart w:id="0" w:name="_GoBack"/>
-        <w:bookmarkEnd w:id="0"/>
       </w:tr>
     </w:tbl>
+    <w:p>
+      <w:pPr>
+        <w:spacing w:after="0" w:line="240" w:lineRule="auto"/>
+        <w:rPr>
+          <w:rFonts w:ascii="Candara" w:hAnsi="Candara"/>
+          <w:b/>
+          <w:sz w:val="24"/>
+          <w:szCs w:val="24"/>
+        </w:rPr>
+      </w:pPr>
+    </w:p>
     <w:p>
       <w:pPr>
         <w:spacing w:after="0" w:line="240" w:lineRule="auto"/>
@@ -2110,6 +2229,25 @@
     <w:uiPriority w:val="99"/>
     <w:rsid w:val="009520B9"/>
   </w:style>
+  <w:style w:type="table" w:styleId="TableGrid">
+    <w:name w:val="Table Grid"/>
+    <w:basedOn w:val="TableNormal"/>
+    <w:uiPriority w:val="39"/>
+    <w:rsid w:val="003B31E4"/>
+    <w:pPr>
+      <w:spacing w:after="0" w:line="240" w:lineRule="auto"/>
+    </w:pPr>
+    <w:tblPr>
+      <w:tblBorders>
+        <w:top w:val="single" w:sz="4" w:space="0" w:color="auto"/>
+        <w:left w:val="single" w:sz="4" w:space="0" w:color="auto"/>
+        <w:bottom w:val="single" w:sz="4" w:space="0" w:color="auto"/>
+        <w:right w:val="single" w:sz="4" w:space="0" w:color="auto"/>
+        <w:insideH w:val="single" w:sz="4" w:space="0" w:color="auto"/>
+        <w:insideV w:val="single" w:sz="4" w:space="0" w:color="auto"/>
+      </w:tblBorders>
+    </w:tblPr>
+  </w:style>
 </w:styles>
 </file>
 

</xml_diff>

<commit_message>
Made relationships clearer on schema
</commit_message>
<xml_diff>
--- a/Schema and ER Diagram/Schema.docx
+++ b/Schema and ER Diagram/Schema.docx
@@ -690,8 +690,33 @@
         </w:rPr>
         <w:t>RecipeIngredients</w:t>
       </w:r>
-      <w:bookmarkStart w:id="0" w:name="_GoBack"/>
-      <w:bookmarkEnd w:id="0"/>
+      <w:r>
+        <w:rPr>
+          <w:rFonts w:ascii="Candara" w:hAnsi="Candara"/>
+          <w:b/>
+          <w:sz w:val="24"/>
+          <w:szCs w:val="24"/>
+        </w:rPr>
+        <w:t xml:space="preserve"> (Recipe</w:t>
+      </w:r>
+      <w:r>
+        <w:rPr>
+          <w:rFonts w:ascii="Candara" w:hAnsi="Candara"/>
+          <w:b/>
+          <w:sz w:val="24"/>
+          <w:szCs w:val="24"/>
+        </w:rPr>
+        <w:t xml:space="preserve"> Uses</w:t>
+      </w:r>
+      <w:r>
+        <w:rPr>
+          <w:rFonts w:ascii="Candara" w:hAnsi="Candara"/>
+          <w:b/>
+          <w:sz w:val="24"/>
+          <w:szCs w:val="24"/>
+        </w:rPr>
+        <w:t xml:space="preserve"> Ingredients)</w:t>
+      </w:r>
     </w:p>
     <w:tbl>
       <w:tblPr>
@@ -867,6 +892,15 @@
         </w:rPr>
         <w:t>UserCreditCard</w:t>
       </w:r>
+      <w:r>
+        <w:rPr>
+          <w:rFonts w:ascii="Candara" w:hAnsi="Candara"/>
+          <w:b/>
+          <w:sz w:val="24"/>
+          <w:szCs w:val="24"/>
+        </w:rPr>
+        <w:t xml:space="preserve"> (User Has Credit Card)</w:t>
+      </w:r>
     </w:p>
     <w:tbl>
       <w:tblPr>
@@ -1032,6 +1066,15 @@
           <w:szCs w:val="24"/>
         </w:rPr>
         <w:t>UserIngredientList</w:t>
+      </w:r>
+      <w:r>
+        <w:rPr>
+          <w:rFonts w:ascii="Candara" w:hAnsi="Candara"/>
+          <w:b/>
+          <w:sz w:val="24"/>
+          <w:szCs w:val="24"/>
+        </w:rPr>
+        <w:t xml:space="preserve"> (User Uses Ingredient)</w:t>
       </w:r>
     </w:p>
     <w:tbl>
@@ -1251,6 +1294,17 @@
         </w:rPr>
         <w:t>UserRecipe</w:t>
       </w:r>
+      <w:r>
+        <w:rPr>
+          <w:rFonts w:ascii="Candara" w:hAnsi="Candara"/>
+          <w:b/>
+          <w:sz w:val="24"/>
+          <w:szCs w:val="24"/>
+        </w:rPr>
+        <w:t xml:space="preserve"> (User Saves Recipe)</w:t>
+      </w:r>
+      <w:bookmarkStart w:id="0" w:name="_GoBack"/>
+      <w:bookmarkEnd w:id="0"/>
     </w:p>
     <w:tbl>
       <w:tblPr>

</xml_diff>

<commit_message>
updated an attribute name in the Users table
</commit_message>
<xml_diff>
--- a/Schema and ER Diagram/Schema.docx
+++ b/Schema and ER Diagram/Schema.docx
@@ -1301,8 +1301,8 @@
       <w:tblGrid>
         <w:gridCol w:w="1595"/>
         <w:gridCol w:w="222"/>
-        <w:gridCol w:w="1123"/>
-        <w:gridCol w:w="1123"/>
+        <w:gridCol w:w="1062"/>
+        <w:gridCol w:w="1184"/>
       </w:tblGrid>
       <w:tr>
         <w:trPr>
@@ -1390,7 +1390,7 @@
         </w:tc>
         <w:tc>
           <w:tcPr>
-            <w:tcW w:w="1123" w:type="dxa"/>
+            <w:tcW w:w="608" w:type="dxa"/>
             <w:tcBorders>
               <w:top w:val="single" w:sz="4" w:space="0" w:color="auto"/>
               <w:left w:val="nil"/>
@@ -1427,7 +1427,7 @@
         </w:tc>
         <w:tc>
           <w:tcPr>
-            <w:tcW w:w="1123" w:type="dxa"/>
+            <w:tcW w:w="1638" w:type="dxa"/>
             <w:tcBorders>
               <w:top w:val="single" w:sz="4" w:space="0" w:color="auto"/>
               <w:left w:val="nil"/>
@@ -1507,7 +1507,7 @@
       </w:tblPr>
       <w:tblGrid>
         <w:gridCol w:w="910"/>
-        <w:gridCol w:w="816"/>
+        <w:gridCol w:w="1257"/>
         <w:gridCol w:w="1203"/>
       </w:tblGrid>
       <w:tr>
@@ -1582,7 +1582,18 @@
                 <w:sz w:val="24"/>
                 <w:szCs w:val="24"/>
               </w:rPr>
-              <w:t>Name</w:t>
+              <w:t>Usern</w:t>
+            </w:r>
+            <w:bookmarkStart w:id="0" w:name="_GoBack"/>
+            <w:bookmarkEnd w:id="0"/>
+            <w:r>
+              <w:rPr>
+                <w:rFonts w:ascii="Candara" w:eastAsia="Times New Roman" w:hAnsi="Candara" w:cs="Times New Roman"/>
+                <w:color w:val="000000"/>
+                <w:sz w:val="24"/>
+                <w:szCs w:val="24"/>
+              </w:rPr>
+              <w:t>ame</w:t>
             </w:r>
           </w:p>
         </w:tc>
@@ -1679,8 +1690,6 @@
         </w:rPr>
         <w:t>additional primary keys for each table to ensure uniqueness in the event one user had multiple accounts, one for party-planning and another for everyday meals, et cetera.</w:t>
       </w:r>
-      <w:bookmarkStart w:id="0" w:name="_GoBack"/>
-      <w:bookmarkEnd w:id="0"/>
     </w:p>
     <w:p>
       <w:pPr>

</xml_diff>

<commit_message>
updated the Schema pdf
</commit_message>
<xml_diff>
--- a/Schema and ER Diagram/Schema.docx
+++ b/Schema and ER Diagram/Schema.docx
@@ -1584,8 +1584,6 @@
               </w:rPr>
               <w:t>Usern</w:t>
             </w:r>
-            <w:bookmarkStart w:id="0" w:name="_GoBack"/>
-            <w:bookmarkEnd w:id="0"/>
             <w:r>
               <w:rPr>
                 <w:rFonts w:ascii="Candara" w:eastAsia="Times New Roman" w:hAnsi="Candara" w:cs="Times New Roman"/>
@@ -1644,6 +1642,19 @@
           <w:szCs w:val="24"/>
         </w:rPr>
       </w:pPr>
+    </w:p>
+    <w:p>
+      <w:pPr>
+        <w:spacing w:after="0" w:line="240" w:lineRule="auto"/>
+        <w:rPr>
+          <w:rFonts w:ascii="Candara" w:hAnsi="Candara"/>
+          <w:b/>
+          <w:sz w:val="24"/>
+          <w:szCs w:val="24"/>
+        </w:rPr>
+      </w:pPr>
+      <w:bookmarkStart w:id="0" w:name="_GoBack"/>
+      <w:bookmarkEnd w:id="0"/>
     </w:p>
     <w:p>
       <w:pPr>

</xml_diff>